<commit_message>
Edit contents of .docx file
</commit_message>
<xml_diff>
--- a/Word counter application.docx
+++ b/Word counter application.docx
@@ -838,42 +838,21 @@
           <w:sz w:val="28"/>
           <w:szCs w:val="28"/>
         </w:rPr>
-        <w:t xml:space="preserve"> published both the microservice and the library itself. (</w:t>
-      </w:r>
-      <w:r>
-        <w:rPr>
-          <w:sz w:val="28"/>
-          <w:szCs w:val="28"/>
-        </w:rPr>
-        <w:t>link</w:t>
-      </w:r>
-      <w:r>
-        <w:rPr>
-          <w:sz w:val="28"/>
-          <w:szCs w:val="28"/>
-        </w:rPr>
-        <w:t xml:space="preserve"> to this is</w:t>
-      </w:r>
-      <w:r>
-        <w:rPr>
-          <w:sz w:val="28"/>
-          <w:szCs w:val="28"/>
-        </w:rPr>
-        <w:t>: )</w:t>
-      </w:r>
-      <w:r>
-        <w:rPr>
-          <w:sz w:val="28"/>
-          <w:szCs w:val="28"/>
-        </w:rPr>
-        <w:t xml:space="preserve"> </w:t>
-      </w:r>
-      <w:r>
-        <w:rPr>
-          <w:sz w:val="28"/>
-          <w:szCs w:val="28"/>
-        </w:rPr>
-        <w:t xml:space="preserve">. To start it locally </w:t>
+        <w:t xml:space="preserve"> published both the microservice and the library itself</w:t>
+      </w:r>
+      <w:r>
+        <w:rPr>
+          <w:sz w:val="28"/>
+          <w:szCs w:val="28"/>
+        </w:rPr>
+        <w:t>.</w:t>
+      </w:r>
+      <w:r>
+        <w:rPr>
+          <w:sz w:val="28"/>
+          <w:szCs w:val="28"/>
+        </w:rPr>
+        <w:t xml:space="preserve"> To start it locally </w:t>
       </w:r>
       <w:r>
         <w:rPr>
@@ -2150,6 +2129,16 @@
       <w:contextualSpacing xmlns:w="http://schemas.openxmlformats.org/wordprocessingml/2006/main"/>
     </w:pPr>
   </w:style>
+  <w:style xmlns:w14="http://schemas.microsoft.com/office/word/2010/wordml" xmlns:mc="http://schemas.openxmlformats.org/markup-compatibility/2006" xmlns:w="http://schemas.openxmlformats.org/wordprocessingml/2006/main" w:type="character" w:styleId="Hyperlink" mc:Ignorable="w14">
+    <w:name xmlns:w="http://schemas.openxmlformats.org/wordprocessingml/2006/main" w:val="Hyperlink"/>
+    <w:basedOn xmlns:w="http://schemas.openxmlformats.org/wordprocessingml/2006/main" w:val="DefaultParagraphFont"/>
+    <w:uiPriority xmlns:w="http://schemas.openxmlformats.org/wordprocessingml/2006/main" w:val="99"/>
+    <w:unhideWhenUsed xmlns:w="http://schemas.openxmlformats.org/wordprocessingml/2006/main"/>
+    <w:rPr xmlns:w="http://schemas.openxmlformats.org/wordprocessingml/2006/main">
+      <w:color w:val="0563C1" w:themeColor="hyperlink"/>
+      <w:u w:val="single"/>
+    </w:rPr>
+  </w:style>
 </w:styles>
 </file>
 

</xml_diff>

<commit_message>
rename apps and add description to README
</commit_message>
<xml_diff>
--- a/Word counter application.docx
+++ b/Word counter application.docx
@@ -158,14 +158,98 @@
           <w:sz w:val="28"/>
           <w:szCs w:val="28"/>
         </w:rPr>
-        <w:t>multi word</w:t>
-      </w:r>
-      <w:r>
-        <w:rPr>
-          <w:sz w:val="28"/>
-          <w:szCs w:val="28"/>
-        </w:rPr>
-        <w:t xml:space="preserve"> string (“like this”) will be injected into the map with the keys “like” and “this”.</w:t>
+        <w:t>multi-word</w:t>
+      </w:r>
+      <w:r>
+        <w:rPr>
+          <w:sz w:val="28"/>
+          <w:szCs w:val="28"/>
+        </w:rPr>
+        <w:t xml:space="preserve"> string (</w:t>
+      </w:r>
+      <w:r>
+        <w:rPr>
+          <w:sz w:val="28"/>
+          <w:szCs w:val="28"/>
+        </w:rPr>
+        <w:t>eg.</w:t>
+      </w:r>
+      <w:r>
+        <w:rPr>
+          <w:sz w:val="28"/>
+          <w:szCs w:val="28"/>
+        </w:rPr>
+        <w:t xml:space="preserve"> </w:t>
+      </w:r>
+      <w:r>
+        <w:rPr>
+          <w:sz w:val="28"/>
+          <w:szCs w:val="28"/>
+        </w:rPr>
+        <w:t>“</w:t>
+      </w:r>
+      <w:r>
+        <w:rPr>
+          <w:sz w:val="28"/>
+          <w:szCs w:val="28"/>
+        </w:rPr>
+        <w:t>like</w:t>
+      </w:r>
+      <w:r>
+        <w:rPr>
+          <w:sz w:val="28"/>
+          <w:szCs w:val="28"/>
+        </w:rPr>
+        <w:t xml:space="preserve"> this”) will b</w:t>
+      </w:r>
+      <w:r>
+        <w:rPr>
+          <w:sz w:val="28"/>
+          <w:szCs w:val="28"/>
+        </w:rPr>
+        <w:t xml:space="preserve">e sent to validation </w:t>
+      </w:r>
+      <w:r>
+        <w:rPr>
+          <w:sz w:val="28"/>
+          <w:szCs w:val="28"/>
+        </w:rPr>
+        <w:t xml:space="preserve">as </w:t>
+      </w:r>
+      <w:r>
+        <w:rPr>
+          <w:sz w:val="28"/>
+          <w:szCs w:val="28"/>
+        </w:rPr>
+        <w:t>two different terms,</w:t>
+      </w:r>
+      <w:r>
+        <w:rPr>
+          <w:sz w:val="28"/>
+          <w:szCs w:val="28"/>
+        </w:rPr>
+        <w:t xml:space="preserve"> “like” and “thi</w:t>
+      </w:r>
+      <w:r>
+        <w:rPr>
+          <w:sz w:val="28"/>
+          <w:szCs w:val="28"/>
+        </w:rPr>
+        <w:t>s</w:t>
+      </w:r>
+      <w:r>
+        <w:rPr>
+          <w:sz w:val="28"/>
+          <w:szCs w:val="28"/>
+        </w:rPr>
+        <w:t>”</w:t>
+      </w:r>
+      <w:r>
+        <w:rPr>
+          <w:sz w:val="28"/>
+          <w:szCs w:val="28"/>
+        </w:rPr>
+        <w:t>.</w:t>
       </w:r>
     </w:p>
     <w:p>
@@ -185,77 +269,21 @@
           <w:sz w:val="28"/>
           <w:szCs w:val="28"/>
         </w:rPr>
-        <w:t xml:space="preserve">Created a Translator Singleton class since </w:t>
-      </w:r>
-      <w:r>
-        <w:rPr>
-          <w:sz w:val="28"/>
-          <w:szCs w:val="28"/>
-        </w:rPr>
-        <w:t>I’m</w:t>
-      </w:r>
-      <w:r>
-        <w:rPr>
-          <w:sz w:val="28"/>
-          <w:szCs w:val="28"/>
-        </w:rPr>
-        <w:t xml:space="preserve"> assuming </w:t>
-      </w:r>
-      <w:r>
-        <w:rPr>
-          <w:sz w:val="28"/>
-          <w:szCs w:val="28"/>
-        </w:rPr>
-        <w:t>I’ll</w:t>
-      </w:r>
-      <w:r>
-        <w:rPr>
-          <w:sz w:val="28"/>
-          <w:szCs w:val="28"/>
-        </w:rPr>
-        <w:t xml:space="preserve"> be using </w:t>
-      </w:r>
-      <w:r>
-        <w:rPr>
-          <w:sz w:val="28"/>
-          <w:szCs w:val="28"/>
-        </w:rPr>
-        <w:t>its</w:t>
-      </w:r>
-      <w:r>
-        <w:rPr>
-          <w:sz w:val="28"/>
-          <w:szCs w:val="28"/>
-        </w:rPr>
-        <w:t xml:space="preserve"> translate method to translate the word from a certain foreign word to </w:t>
-      </w:r>
-      <w:r>
-        <w:rPr>
-          <w:sz w:val="28"/>
-          <w:szCs w:val="28"/>
-        </w:rPr>
-        <w:t>english</w:t>
-      </w:r>
-      <w:r>
-        <w:rPr>
-          <w:sz w:val="28"/>
-          <w:szCs w:val="28"/>
-        </w:rPr>
-        <w:t xml:space="preserve">. (Mocked the functionality of it to return the actual word </w:t>
-      </w:r>
-      <w:r>
-        <w:rPr>
-          <w:sz w:val="28"/>
-          <w:szCs w:val="28"/>
-        </w:rPr>
-        <w:t>provided</w:t>
-      </w:r>
-      <w:r>
-        <w:rPr>
-          <w:sz w:val="28"/>
-          <w:szCs w:val="28"/>
-        </w:rPr>
-        <w:t xml:space="preserve"> and to “translate” one word from Serbian to English in the implementation itself)</w:t>
+        <w:t xml:space="preserve">If it passes </w:t>
+      </w:r>
+      <w:r>
+        <w:rPr>
+          <w:sz w:val="28"/>
+          <w:szCs w:val="28"/>
+        </w:rPr>
+        <w:t>validation</w:t>
+      </w:r>
+      <w:r>
+        <w:rPr>
+          <w:sz w:val="28"/>
+          <w:szCs w:val="28"/>
+        </w:rPr>
+        <w:t xml:space="preserve"> it gets sent to be injected into the map in an uppercase format so we can ensure case sensitivity of the entries in the map.</w:t>
       </w:r>
     </w:p>
     <w:p>
@@ -275,49 +303,77 @@
           <w:sz w:val="28"/>
           <w:szCs w:val="28"/>
         </w:rPr>
-        <w:t xml:space="preserve">Each instance of counter has its own </w:t>
-      </w:r>
-      <w:r>
-        <w:rPr>
-          <w:sz w:val="28"/>
-          <w:szCs w:val="28"/>
-        </w:rPr>
-        <w:t>ConcurrentHashMap</w:t>
-      </w:r>
-      <w:r>
-        <w:rPr>
-          <w:sz w:val="28"/>
-          <w:szCs w:val="28"/>
-        </w:rPr>
-        <w:t xml:space="preserve">&lt;String, Integer&gt; which is </w:t>
-      </w:r>
-      <w:r>
-        <w:rPr>
-          <w:sz w:val="28"/>
-          <w:szCs w:val="28"/>
-        </w:rPr>
-        <w:t>mainly used</w:t>
-      </w:r>
-      <w:r>
-        <w:rPr>
-          <w:sz w:val="28"/>
-          <w:szCs w:val="28"/>
-        </w:rPr>
-        <w:t xml:space="preserve"> because </w:t>
-      </w:r>
-      <w:r>
-        <w:rPr>
-          <w:sz w:val="28"/>
-          <w:szCs w:val="28"/>
-        </w:rPr>
-        <w:t>it’s</w:t>
-      </w:r>
-      <w:r>
-        <w:rPr>
-          <w:sz w:val="28"/>
-          <w:szCs w:val="28"/>
-        </w:rPr>
-        <w:t xml:space="preserve"> thread safe and has locking operations when updating the keys and their values. </w:t>
+        <w:t xml:space="preserve">Created a Translator Singleton class since </w:t>
+      </w:r>
+      <w:r>
+        <w:rPr>
+          <w:sz w:val="28"/>
+          <w:szCs w:val="28"/>
+        </w:rPr>
+        <w:t>I’m</w:t>
+      </w:r>
+      <w:r>
+        <w:rPr>
+          <w:sz w:val="28"/>
+          <w:szCs w:val="28"/>
+        </w:rPr>
+        <w:t xml:space="preserve"> assuming </w:t>
+      </w:r>
+      <w:r>
+        <w:rPr>
+          <w:sz w:val="28"/>
+          <w:szCs w:val="28"/>
+        </w:rPr>
+        <w:t>I’ll</w:t>
+      </w:r>
+      <w:r>
+        <w:rPr>
+          <w:sz w:val="28"/>
+          <w:szCs w:val="28"/>
+        </w:rPr>
+        <w:t xml:space="preserve"> be using </w:t>
+      </w:r>
+      <w:r>
+        <w:rPr>
+          <w:sz w:val="28"/>
+          <w:szCs w:val="28"/>
+        </w:rPr>
+        <w:t>its</w:t>
+      </w:r>
+      <w:r>
+        <w:rPr>
+          <w:sz w:val="28"/>
+          <w:szCs w:val="28"/>
+        </w:rPr>
+        <w:t xml:space="preserve"> translate method to translate the word from a certain foreign word to </w:t>
+      </w:r>
+      <w:r>
+        <w:rPr>
+          <w:sz w:val="28"/>
+          <w:szCs w:val="28"/>
+        </w:rPr>
+        <w:t>english</w:t>
+      </w:r>
+      <w:r>
+        <w:rPr>
+          <w:sz w:val="28"/>
+          <w:szCs w:val="28"/>
+        </w:rPr>
+        <w:t xml:space="preserve">. (Mocked the functionality of it to return the actual word </w:t>
+      </w:r>
+      <w:r>
+        <w:rPr>
+          <w:sz w:val="28"/>
+          <w:szCs w:val="28"/>
+        </w:rPr>
+        <w:t>provided</w:t>
+      </w:r>
+      <w:r>
+        <w:rPr>
+          <w:sz w:val="28"/>
+          <w:szCs w:val="28"/>
+        </w:rPr>
+        <w:t xml:space="preserve"> and to “translate” one word from Serbian to English in the implementation itself)</w:t>
       </w:r>
     </w:p>
     <w:p>
@@ -337,119 +393,49 @@
           <w:sz w:val="28"/>
           <w:szCs w:val="28"/>
         </w:rPr>
-        <w:t xml:space="preserve">Upon </w:t>
-      </w:r>
-      <w:r>
-        <w:rPr>
-          <w:sz w:val="28"/>
-          <w:szCs w:val="28"/>
-        </w:rPr>
-        <w:t xml:space="preserve">analyzing </w:t>
-      </w:r>
-      <w:r>
-        <w:rPr>
-          <w:sz w:val="28"/>
-          <w:szCs w:val="28"/>
-        </w:rPr>
-        <w:t>.</w:t>
-      </w:r>
-      <w:r>
-        <w:rPr>
-          <w:sz w:val="28"/>
-          <w:szCs w:val="28"/>
-        </w:rPr>
-        <w:t xml:space="preserve"> </w:t>
-      </w:r>
-      <w:r>
-        <w:rPr>
-          <w:sz w:val="28"/>
-          <w:szCs w:val="28"/>
-        </w:rPr>
-        <w:t>destructuring</w:t>
-      </w:r>
-      <w:r>
-        <w:rPr>
-          <w:sz w:val="28"/>
-          <w:szCs w:val="28"/>
-        </w:rPr>
-        <w:t xml:space="preserve"> the words into terms </w:t>
-      </w:r>
-      <w:r>
-        <w:rPr>
-          <w:sz w:val="28"/>
-          <w:szCs w:val="28"/>
-        </w:rPr>
-        <w:t xml:space="preserve">and translating the words </w:t>
-      </w:r>
-      <w:r>
-        <w:rPr>
-          <w:sz w:val="28"/>
-          <w:szCs w:val="28"/>
-        </w:rPr>
-        <w:t xml:space="preserve">I inject the </w:t>
-      </w:r>
-      <w:r>
-        <w:rPr>
-          <w:sz w:val="28"/>
-          <w:szCs w:val="28"/>
-        </w:rPr>
-        <w:t xml:space="preserve">translated </w:t>
-      </w:r>
-      <w:r>
-        <w:rPr>
-          <w:sz w:val="28"/>
-          <w:szCs w:val="28"/>
-        </w:rPr>
-        <w:t xml:space="preserve">words into the before mentioned map </w:t>
-      </w:r>
-      <w:r>
-        <w:rPr>
-          <w:sz w:val="28"/>
-          <w:szCs w:val="28"/>
-        </w:rPr>
-        <w:t xml:space="preserve">as a key </w:t>
-      </w:r>
-      <w:r>
-        <w:rPr>
-          <w:sz w:val="28"/>
-          <w:szCs w:val="28"/>
-        </w:rPr>
-        <w:t>usin</w:t>
-      </w:r>
-      <w:r>
-        <w:rPr>
-          <w:sz w:val="28"/>
-          <w:szCs w:val="28"/>
-        </w:rPr>
-        <w:t xml:space="preserve">g </w:t>
-      </w:r>
-      <w:r>
-        <w:rPr>
-          <w:sz w:val="28"/>
-          <w:szCs w:val="28"/>
-        </w:rPr>
-        <w:t>parallelStream</w:t>
-      </w:r>
-      <w:r>
-        <w:rPr>
-          <w:sz w:val="28"/>
-          <w:szCs w:val="28"/>
-        </w:rPr>
-        <w:t>() which creates a stream which runs on multiple cores (threads)</w:t>
-      </w:r>
-      <w:r>
-        <w:rPr>
-          <w:sz w:val="28"/>
-          <w:szCs w:val="28"/>
-        </w:rPr>
-        <w:t xml:space="preserve"> </w:t>
-      </w:r>
-      <w:r>
-        <w:rPr>
-          <w:sz w:val="28"/>
-          <w:szCs w:val="28"/>
-        </w:rPr>
-        <w:t>which makes the operation much faster for a larger entry of words</w:t>
+        <w:t xml:space="preserve">Each instance of counter has its own </w:t>
+      </w:r>
+      <w:r>
+        <w:rPr>
+          <w:sz w:val="28"/>
+          <w:szCs w:val="28"/>
+        </w:rPr>
+        <w:t>ConcurrentHashMap</w:t>
+      </w:r>
+      <w:r>
+        <w:rPr>
+          <w:sz w:val="28"/>
+          <w:szCs w:val="28"/>
+        </w:rPr>
+        <w:t xml:space="preserve">&lt;String, Integer&gt; which is </w:t>
+      </w:r>
+      <w:r>
+        <w:rPr>
+          <w:sz w:val="28"/>
+          <w:szCs w:val="28"/>
+        </w:rPr>
+        <w:t>mainly used</w:t>
+      </w:r>
+      <w:r>
+        <w:rPr>
+          <w:sz w:val="28"/>
+          <w:szCs w:val="28"/>
+        </w:rPr>
+        <w:t xml:space="preserve"> because </w:t>
+      </w:r>
+      <w:r>
+        <w:rPr>
+          <w:sz w:val="28"/>
+          <w:szCs w:val="28"/>
+        </w:rPr>
+        <w:t>it’s</w:t>
+      </w:r>
+      <w:r>
+        <w:rPr>
+          <w:sz w:val="28"/>
+          <w:szCs w:val="28"/>
+        </w:rPr>
+        <w:t xml:space="preserve"> thread safe and has locking operations when updating the keys and their values. </w:t>
       </w:r>
     </w:p>
     <w:p>
@@ -469,70 +455,154 @@
           <w:sz w:val="28"/>
           <w:szCs w:val="28"/>
         </w:rPr>
-        <w:t xml:space="preserve">If the key </w:t>
-      </w:r>
-      <w:r>
-        <w:rPr>
-          <w:sz w:val="28"/>
-          <w:szCs w:val="28"/>
-        </w:rPr>
-        <w:t>isn’t</w:t>
-      </w:r>
-      <w:r>
-        <w:rPr>
-          <w:sz w:val="28"/>
-          <w:szCs w:val="28"/>
-        </w:rPr>
-        <w:t xml:space="preserve"> present in the </w:t>
-      </w:r>
-      <w:r>
-        <w:rPr>
-          <w:sz w:val="28"/>
-          <w:szCs w:val="28"/>
-        </w:rPr>
-        <w:t>map</w:t>
-      </w:r>
-      <w:r>
-        <w:rPr>
-          <w:sz w:val="28"/>
-          <w:szCs w:val="28"/>
-        </w:rPr>
-        <w:t xml:space="preserve"> I default the number of its </w:t>
-      </w:r>
-      <w:r>
-        <w:rPr>
-          <w:sz w:val="28"/>
-          <w:szCs w:val="28"/>
-        </w:rPr>
-        <w:t>occurences</w:t>
-      </w:r>
-      <w:r>
-        <w:rPr>
-          <w:sz w:val="28"/>
-          <w:szCs w:val="28"/>
-        </w:rPr>
-        <w:t xml:space="preserve"> to one since </w:t>
-      </w:r>
-      <w:r>
-        <w:rPr>
-          <w:sz w:val="28"/>
-          <w:szCs w:val="28"/>
-        </w:rPr>
-        <w:t>it’s</w:t>
-      </w:r>
-      <w:r>
-        <w:rPr>
-          <w:sz w:val="28"/>
-          <w:szCs w:val="28"/>
-        </w:rPr>
-        <w:t xml:space="preserve"> the first showing of that word in the map, otherwise I retrieve the number of occurrences and add 1 to it and put it back in the map under the same key value so the value gets </w:t>
-      </w:r>
-      <w:r>
-        <w:rPr>
-          <w:sz w:val="28"/>
-          <w:szCs w:val="28"/>
-        </w:rPr>
-        <w:t>overriden.</w:t>
+        <w:t xml:space="preserve">Upon </w:t>
+      </w:r>
+      <w:r>
+        <w:rPr>
+          <w:sz w:val="28"/>
+          <w:szCs w:val="28"/>
+        </w:rPr>
+        <w:t>analyzing</w:t>
+      </w:r>
+      <w:r>
+        <w:rPr>
+          <w:sz w:val="28"/>
+          <w:szCs w:val="28"/>
+        </w:rPr>
+        <w:t>,</w:t>
+      </w:r>
+      <w:r>
+        <w:rPr>
+          <w:sz w:val="28"/>
+          <w:szCs w:val="28"/>
+        </w:rPr>
+        <w:t xml:space="preserve"> </w:t>
+      </w:r>
+      <w:r>
+        <w:rPr>
+          <w:sz w:val="28"/>
+          <w:szCs w:val="28"/>
+        </w:rPr>
+        <w:t>destructuring</w:t>
+      </w:r>
+      <w:r>
+        <w:rPr>
+          <w:sz w:val="28"/>
+          <w:szCs w:val="28"/>
+        </w:rPr>
+        <w:t xml:space="preserve"> the words into terms </w:t>
+      </w:r>
+      <w:r>
+        <w:rPr>
+          <w:sz w:val="28"/>
+          <w:szCs w:val="28"/>
+        </w:rPr>
+        <w:t xml:space="preserve">and translating the words </w:t>
+      </w:r>
+      <w:r>
+        <w:rPr>
+          <w:sz w:val="28"/>
+          <w:szCs w:val="28"/>
+        </w:rPr>
+        <w:t xml:space="preserve">I inject the </w:t>
+      </w:r>
+      <w:r>
+        <w:rPr>
+          <w:sz w:val="28"/>
+          <w:szCs w:val="28"/>
+        </w:rPr>
+        <w:t xml:space="preserve">translated </w:t>
+      </w:r>
+      <w:r>
+        <w:rPr>
+          <w:sz w:val="28"/>
+          <w:szCs w:val="28"/>
+        </w:rPr>
+        <w:t xml:space="preserve">words into the before mentioned map </w:t>
+      </w:r>
+      <w:r>
+        <w:rPr>
+          <w:sz w:val="28"/>
+          <w:szCs w:val="28"/>
+        </w:rPr>
+        <w:t xml:space="preserve">as a key </w:t>
+      </w:r>
+      <w:r>
+        <w:rPr>
+          <w:sz w:val="28"/>
+          <w:szCs w:val="28"/>
+        </w:rPr>
+        <w:t>usin</w:t>
+      </w:r>
+      <w:r>
+        <w:rPr>
+          <w:sz w:val="28"/>
+          <w:szCs w:val="28"/>
+        </w:rPr>
+        <w:t xml:space="preserve">g </w:t>
+      </w:r>
+      <w:r>
+        <w:rPr>
+          <w:sz w:val="28"/>
+          <w:szCs w:val="28"/>
+        </w:rPr>
+        <w:t>parallelStream</w:t>
+      </w:r>
+      <w:r>
+        <w:rPr>
+          <w:sz w:val="28"/>
+          <w:szCs w:val="28"/>
+        </w:rPr>
+        <w:t xml:space="preserve">() which creates a stream </w:t>
+      </w:r>
+      <w:r>
+        <w:rPr>
+          <w:sz w:val="28"/>
+          <w:szCs w:val="28"/>
+        </w:rPr>
+        <w:t xml:space="preserve">of words </w:t>
+      </w:r>
+      <w:r>
+        <w:rPr>
+          <w:sz w:val="28"/>
+          <w:szCs w:val="28"/>
+        </w:rPr>
+        <w:t xml:space="preserve">which </w:t>
+      </w:r>
+      <w:r>
+        <w:rPr>
+          <w:sz w:val="28"/>
+          <w:szCs w:val="28"/>
+        </w:rPr>
+        <w:t xml:space="preserve">will run the injection logic </w:t>
+      </w:r>
+      <w:r>
+        <w:rPr>
+          <w:sz w:val="28"/>
+          <w:szCs w:val="28"/>
+        </w:rPr>
+        <w:t>on multiple cores (threads)</w:t>
+      </w:r>
+      <w:r>
+        <w:rPr>
+          <w:sz w:val="28"/>
+          <w:szCs w:val="28"/>
+        </w:rPr>
+        <w:t xml:space="preserve"> </w:t>
+      </w:r>
+      <w:r>
+        <w:rPr>
+          <w:sz w:val="28"/>
+          <w:szCs w:val="28"/>
+        </w:rPr>
+        <w:t>which makes the operation much faster for a larger entry of words</w:t>
+      </w:r>
+      <w:r>
+        <w:rPr>
+          <w:sz w:val="28"/>
+          <w:szCs w:val="28"/>
+        </w:rPr>
+        <w:t>.</w:t>
       </w:r>
     </w:p>
     <w:p>
@@ -552,85 +622,181 @@
           <w:sz w:val="28"/>
           <w:szCs w:val="28"/>
         </w:rPr>
-        <w:t xml:space="preserve">When invoking the </w:t>
-      </w:r>
-      <w:r>
-        <w:rPr>
-          <w:sz w:val="28"/>
-          <w:szCs w:val="28"/>
-        </w:rPr>
-        <w:t>getNumberOfOccurrences</w:t>
-      </w:r>
-      <w:r>
-        <w:rPr>
-          <w:sz w:val="28"/>
-          <w:szCs w:val="28"/>
-        </w:rPr>
-        <w:t xml:space="preserve"> method the user </w:t>
-      </w:r>
-      <w:r>
-        <w:rPr>
-          <w:sz w:val="28"/>
-          <w:szCs w:val="28"/>
-        </w:rPr>
-        <w:t>provides</w:t>
-      </w:r>
-      <w:r>
-        <w:rPr>
-          <w:sz w:val="28"/>
-          <w:szCs w:val="28"/>
-        </w:rPr>
-        <w:t xml:space="preserve"> a word which he wants to get the number of occurrences </w:t>
-      </w:r>
-      <w:r>
-        <w:rPr>
-          <w:sz w:val="28"/>
-          <w:szCs w:val="28"/>
-        </w:rPr>
-        <w:t>for</w:t>
-      </w:r>
-      <w:r>
-        <w:rPr>
-          <w:sz w:val="28"/>
-          <w:szCs w:val="28"/>
-        </w:rPr>
-        <w:t xml:space="preserve"> and the method returns a 0 if the </w:t>
-      </w:r>
-      <w:r>
-        <w:rPr>
-          <w:sz w:val="28"/>
-          <w:szCs w:val="28"/>
-        </w:rPr>
-        <w:t xml:space="preserve">word is not found and the </w:t>
-      </w:r>
-      <w:r>
-        <w:rPr>
-          <w:sz w:val="28"/>
-          <w:szCs w:val="28"/>
-        </w:rPr>
-        <w:t>actual</w:t>
-      </w:r>
-      <w:r>
-        <w:rPr>
-          <w:sz w:val="28"/>
-          <w:szCs w:val="28"/>
-        </w:rPr>
-        <w:t xml:space="preserve"> number of occurrences if the word is found</w:t>
+        <w:t xml:space="preserve">If the key </w:t>
+      </w:r>
+      <w:r>
+        <w:rPr>
+          <w:sz w:val="28"/>
+          <w:szCs w:val="28"/>
+        </w:rPr>
+        <w:t>isn’t</w:t>
+      </w:r>
+      <w:r>
+        <w:rPr>
+          <w:sz w:val="28"/>
+          <w:szCs w:val="28"/>
+        </w:rPr>
+        <w:t xml:space="preserve"> present in the </w:t>
+      </w:r>
+      <w:r>
+        <w:rPr>
+          <w:sz w:val="28"/>
+          <w:szCs w:val="28"/>
+        </w:rPr>
+        <w:t>map</w:t>
+      </w:r>
+      <w:r>
+        <w:rPr>
+          <w:sz w:val="28"/>
+          <w:szCs w:val="28"/>
+        </w:rPr>
+        <w:t xml:space="preserve"> I default the number of its </w:t>
+      </w:r>
+      <w:r>
+        <w:rPr>
+          <w:sz w:val="28"/>
+          <w:szCs w:val="28"/>
+        </w:rPr>
+        <w:t>occurrences</w:t>
+      </w:r>
+      <w:r>
+        <w:rPr>
+          <w:sz w:val="28"/>
+          <w:szCs w:val="28"/>
+        </w:rPr>
+        <w:t xml:space="preserve"> to </w:t>
+      </w:r>
+      <w:r>
+        <w:rPr>
+          <w:sz w:val="28"/>
+          <w:szCs w:val="28"/>
+        </w:rPr>
+        <w:t xml:space="preserve">1 </w:t>
+      </w:r>
+      <w:r>
+        <w:rPr>
+          <w:sz w:val="28"/>
+          <w:szCs w:val="28"/>
+        </w:rPr>
+        <w:t xml:space="preserve">since </w:t>
+      </w:r>
+      <w:r>
+        <w:rPr>
+          <w:sz w:val="28"/>
+          <w:szCs w:val="28"/>
+        </w:rPr>
+        <w:t>it’s</w:t>
+      </w:r>
+      <w:r>
+        <w:rPr>
+          <w:sz w:val="28"/>
+          <w:szCs w:val="28"/>
+        </w:rPr>
+        <w:t xml:space="preserve"> the first showing of that word in the map, otherwise I retrieve the number of occurrences and add 1 to it and put it back in the map under the same key value so the value gets </w:t>
+      </w:r>
+      <w:r>
+        <w:rPr>
+          <w:sz w:val="28"/>
+          <w:szCs w:val="28"/>
+        </w:rPr>
+        <w:t>overridden</w:t>
+      </w:r>
+      <w:r>
+        <w:rPr>
+          <w:sz w:val="28"/>
+          <w:szCs w:val="28"/>
+        </w:rPr>
+        <w:t>.</w:t>
       </w:r>
     </w:p>
     <w:p>
       <w:pPr>
-        <w:pStyle w:val="Normal"/>
-        <w:ind w:left="0"/>
-        <w:rPr>
-          <w:sz w:val="28"/>
-          <w:szCs w:val="28"/>
-        </w:rPr>
-      </w:pPr>
+        <w:pStyle w:val="ListParagraph"/>
+        <w:numPr>
+          <w:ilvl w:val="0"/>
+          <w:numId w:val="1"/>
+        </w:numPr>
+        <w:ind/>
+        <w:rPr>
+          <w:sz w:val="28"/>
+          <w:szCs w:val="28"/>
+        </w:rPr>
+      </w:pPr>
+      <w:r>
+        <w:rPr>
+          <w:sz w:val="28"/>
+          <w:szCs w:val="28"/>
+        </w:rPr>
+        <w:t xml:space="preserve">When invoking the </w:t>
+      </w:r>
+      <w:r>
+        <w:rPr>
+          <w:sz w:val="28"/>
+          <w:szCs w:val="28"/>
+        </w:rPr>
+        <w:t>getNumberOfOccurrences</w:t>
+      </w:r>
+      <w:r>
+        <w:rPr>
+          <w:sz w:val="28"/>
+          <w:szCs w:val="28"/>
+        </w:rPr>
+        <w:t xml:space="preserve"> method the user </w:t>
+      </w:r>
+      <w:r>
+        <w:rPr>
+          <w:sz w:val="28"/>
+          <w:szCs w:val="28"/>
+        </w:rPr>
+        <w:t>provides</w:t>
+      </w:r>
+      <w:r>
+        <w:rPr>
+          <w:sz w:val="28"/>
+          <w:szCs w:val="28"/>
+        </w:rPr>
+        <w:t xml:space="preserve"> a word which he wants to get the number of occurrences </w:t>
+      </w:r>
+      <w:r>
+        <w:rPr>
+          <w:sz w:val="28"/>
+          <w:szCs w:val="28"/>
+        </w:rPr>
+        <w:t>for,</w:t>
+      </w:r>
+      <w:r>
+        <w:rPr>
+          <w:sz w:val="28"/>
+          <w:szCs w:val="28"/>
+        </w:rPr>
+        <w:t xml:space="preserve"> and the method returns a 0 if the </w:t>
+      </w:r>
+      <w:r>
+        <w:rPr>
+          <w:sz w:val="28"/>
+          <w:szCs w:val="28"/>
+        </w:rPr>
+        <w:t xml:space="preserve">word is not found and the </w:t>
+      </w:r>
+      <w:r>
+        <w:rPr>
+          <w:sz w:val="28"/>
+          <w:szCs w:val="28"/>
+        </w:rPr>
+        <w:t>actual</w:t>
+      </w:r>
+      <w:r>
+        <w:rPr>
+          <w:sz w:val="28"/>
+          <w:szCs w:val="28"/>
+        </w:rPr>
+        <w:t xml:space="preserve"> number of occurrences if the word is found</w:t>
+      </w:r>
     </w:p>
     <w:p>
       <w:pPr>
         <w:pStyle w:val="Normal"/>
+        <w:spacing w:before="0" w:beforeAutospacing="off" w:after="160" w:afterAutospacing="off" w:line="259" w:lineRule="auto"/>
         <w:ind w:left="0"/>
         <w:rPr>
           <w:sz w:val="28"/>
@@ -641,131 +807,193 @@
     <w:p>
       <w:pPr>
         <w:pStyle w:val="Normal"/>
+        <w:spacing w:before="0" w:beforeAutospacing="off" w:after="160" w:afterAutospacing="off" w:line="259" w:lineRule="auto"/>
         <w:ind w:left="0"/>
         <w:rPr>
           <w:sz w:val="28"/>
           <w:szCs w:val="28"/>
         </w:rPr>
       </w:pPr>
+      <w:r>
+        <w:rPr>
+          <w:sz w:val="28"/>
+          <w:szCs w:val="28"/>
+        </w:rPr>
+        <w:t xml:space="preserve">When it comes to memory management a </w:t>
+      </w:r>
+      <w:r>
+        <w:rPr>
+          <w:sz w:val="28"/>
+          <w:szCs w:val="28"/>
+        </w:rPr>
+        <w:t>ConcurrentMap</w:t>
+      </w:r>
+      <w:r>
+        <w:rPr>
+          <w:sz w:val="28"/>
+          <w:szCs w:val="28"/>
+        </w:rPr>
+        <w:t xml:space="preserve"> is an in</w:t>
+      </w:r>
+      <w:r>
+        <w:rPr>
+          <w:sz w:val="28"/>
+          <w:szCs w:val="28"/>
+        </w:rPr>
+        <w:t>-</w:t>
+      </w:r>
+      <w:r>
+        <w:rPr>
+          <w:sz w:val="28"/>
+          <w:szCs w:val="28"/>
+        </w:rPr>
+        <w:t xml:space="preserve">memory solution which will be </w:t>
+      </w:r>
+      <w:r>
+        <w:rPr>
+          <w:sz w:val="28"/>
+          <w:szCs w:val="28"/>
+        </w:rPr>
+        <w:t>a good alternative</w:t>
+      </w:r>
+      <w:r>
+        <w:rPr>
+          <w:sz w:val="28"/>
+          <w:szCs w:val="28"/>
+        </w:rPr>
+        <w:t xml:space="preserve"> to a datastore </w:t>
+      </w:r>
+      <w:r>
+        <w:rPr>
+          <w:sz w:val="28"/>
+          <w:szCs w:val="28"/>
+        </w:rPr>
+        <w:t xml:space="preserve">and will be </w:t>
+      </w:r>
+      <w:r>
+        <w:rPr>
+          <w:sz w:val="28"/>
+          <w:szCs w:val="28"/>
+        </w:rPr>
+        <w:t>almost as</w:t>
+      </w:r>
+      <w:r>
+        <w:rPr>
+          <w:sz w:val="28"/>
+          <w:szCs w:val="28"/>
+        </w:rPr>
+        <w:t xml:space="preserve"> </w:t>
+      </w:r>
+      <w:r>
+        <w:rPr>
+          <w:sz w:val="28"/>
+          <w:szCs w:val="28"/>
+        </w:rPr>
+        <w:t>fast for a</w:t>
+      </w:r>
+      <w:r>
+        <w:rPr>
+          <w:sz w:val="28"/>
+          <w:szCs w:val="28"/>
+        </w:rPr>
+        <w:t xml:space="preserve"> </w:t>
+      </w:r>
+      <w:r>
+        <w:rPr>
+          <w:sz w:val="28"/>
+          <w:szCs w:val="28"/>
+        </w:rPr>
+        <w:t xml:space="preserve">small and </w:t>
+      </w:r>
+      <w:r>
+        <w:rPr>
+          <w:sz w:val="28"/>
+          <w:szCs w:val="28"/>
+        </w:rPr>
+        <w:t>a large number of</w:t>
+      </w:r>
+      <w:r>
+        <w:rPr>
+          <w:sz w:val="28"/>
+          <w:szCs w:val="28"/>
+        </w:rPr>
+        <w:t xml:space="preserve"> words since its access time has a time complexity of ~</w:t>
+      </w:r>
+      <w:r>
+        <w:rPr>
+          <w:sz w:val="28"/>
+          <w:szCs w:val="28"/>
+        </w:rPr>
+        <w:t>O(</w:t>
+      </w:r>
+      <w:r>
+        <w:rPr>
+          <w:sz w:val="28"/>
+          <w:szCs w:val="28"/>
+        </w:rPr>
+        <w:t>1)</w:t>
+      </w:r>
+      <w:r>
+        <w:rPr>
+          <w:sz w:val="28"/>
+          <w:szCs w:val="28"/>
+        </w:rPr>
+        <w:t xml:space="preserve">. </w:t>
+      </w:r>
+      <w:r>
+        <w:rPr>
+          <w:sz w:val="28"/>
+          <w:szCs w:val="28"/>
+        </w:rPr>
+        <w:t>It ensures locking when updating entr</w:t>
+      </w:r>
+      <w:r>
+        <w:rPr>
+          <w:sz w:val="28"/>
+          <w:szCs w:val="28"/>
+        </w:rPr>
+        <w:t>y</w:t>
+      </w:r>
+      <w:r>
+        <w:rPr>
+          <w:sz w:val="28"/>
+          <w:szCs w:val="28"/>
+        </w:rPr>
+        <w:t xml:space="preserve"> values and has a small value access time like I mentioned before. </w:t>
+      </w:r>
+      <w:r>
+        <w:rPr>
+          <w:sz w:val="28"/>
+          <w:szCs w:val="28"/>
+        </w:rPr>
+        <w:t xml:space="preserve">Periodic resets </w:t>
+      </w:r>
+      <w:r>
+        <w:rPr>
+          <w:sz w:val="28"/>
+          <w:szCs w:val="28"/>
+        </w:rPr>
+        <w:t xml:space="preserve">or persistence of the data in the map would be needed after some time, </w:t>
+      </w:r>
+      <w:r>
+        <w:rPr>
+          <w:sz w:val="28"/>
+          <w:szCs w:val="28"/>
+        </w:rPr>
+        <w:t>but it depends on the use case</w:t>
+      </w:r>
+      <w:r>
+        <w:rPr>
+          <w:sz w:val="28"/>
+          <w:szCs w:val="28"/>
+        </w:rPr>
+        <w:t xml:space="preserve"> and the number of users that will have access to the application.</w:t>
+      </w:r>
     </w:p>
     <w:p>
       <w:pPr>
         <w:pStyle w:val="Normal"/>
-        <w:ind w:left="0"/>
-        <w:rPr>
-          <w:sz w:val="28"/>
-          <w:szCs w:val="28"/>
-        </w:rPr>
-      </w:pPr>
-      <w:r>
-        <w:rPr>
-          <w:sz w:val="28"/>
-          <w:szCs w:val="28"/>
-        </w:rPr>
-        <w:t xml:space="preserve">In this implementation of the library, because it </w:t>
-      </w:r>
-      <w:r>
-        <w:rPr>
-          <w:sz w:val="28"/>
-          <w:szCs w:val="28"/>
-        </w:rPr>
-        <w:t>wasn’t</w:t>
-      </w:r>
-      <w:r>
-        <w:rPr>
-          <w:sz w:val="28"/>
-          <w:szCs w:val="28"/>
-        </w:rPr>
-        <w:t xml:space="preserve"> </w:t>
-      </w:r>
-      <w:r>
-        <w:rPr>
-          <w:sz w:val="28"/>
-          <w:szCs w:val="28"/>
-        </w:rPr>
-        <w:t>stated</w:t>
-      </w:r>
-      <w:r>
-        <w:rPr>
-          <w:sz w:val="28"/>
-          <w:szCs w:val="28"/>
-        </w:rPr>
-        <w:t xml:space="preserve"> otherwise, each user accesses the same map, so multiple users will </w:t>
-      </w:r>
-      <w:r>
-        <w:rPr>
-          <w:sz w:val="28"/>
-          <w:szCs w:val="28"/>
-        </w:rPr>
-        <w:t>modify</w:t>
-      </w:r>
-      <w:r>
-        <w:rPr>
-          <w:sz w:val="28"/>
-          <w:szCs w:val="28"/>
-        </w:rPr>
-        <w:t xml:space="preserve"> the same map and read from it. If there is a </w:t>
-      </w:r>
-      <w:r>
-        <w:rPr>
-          <w:sz w:val="28"/>
-          <w:szCs w:val="28"/>
-        </w:rPr>
-        <w:t xml:space="preserve">need for a user to have his own map, </w:t>
-      </w:r>
-      <w:r>
-        <w:rPr>
-          <w:sz w:val="28"/>
-          <w:szCs w:val="28"/>
-        </w:rPr>
-        <w:t>I’d</w:t>
-      </w:r>
-      <w:r>
-        <w:rPr>
-          <w:sz w:val="28"/>
-          <w:szCs w:val="28"/>
-        </w:rPr>
-        <w:t xml:space="preserve"> </w:t>
-      </w:r>
-      <w:r>
-        <w:rPr>
-          <w:sz w:val="28"/>
-          <w:szCs w:val="28"/>
-        </w:rPr>
-        <w:t>probably create</w:t>
-      </w:r>
-      <w:r>
-        <w:rPr>
-          <w:sz w:val="28"/>
-          <w:szCs w:val="28"/>
-        </w:rPr>
-        <w:t xml:space="preserve"> a map of concurrent maps which key is a unique </w:t>
-      </w:r>
-      <w:r>
-        <w:rPr>
-          <w:sz w:val="28"/>
-          <w:szCs w:val="28"/>
-        </w:rPr>
-        <w:t>ID</w:t>
-      </w:r>
-      <w:r>
-        <w:rPr>
-          <w:sz w:val="28"/>
-          <w:szCs w:val="28"/>
-        </w:rPr>
-        <w:t xml:space="preserve"> and the value is the concurrent map assigned to a specific user</w:t>
-      </w:r>
-      <w:r>
-        <w:rPr>
-          <w:sz w:val="28"/>
-          <w:szCs w:val="28"/>
-        </w:rPr>
-        <w:t>. Each user would then need to, not knowingly send the unique id of the map assigned to them to access his own word counter map to then test against the number of occurrences or add new words.</w:t>
-      </w:r>
-    </w:p>
-    <w:p>
-      <w:pPr>
-        <w:pStyle w:val="Normal"/>
+        <w:spacing w:before="0" w:beforeAutospacing="off" w:after="160" w:afterAutospacing="off" w:line="259" w:lineRule="auto"/>
         <w:ind w:left="0"/>
         <w:rPr>
           <w:sz w:val="28"/>
@@ -780,24 +1008,13 @@
         <w:spacing w:before="0" w:beforeAutospacing="off" w:after="160" w:afterAutospacing="off" w:line="259" w:lineRule="auto"/>
         <w:ind w:left="0" w:right="0"/>
         <w:jc w:val="left"/>
-        <w:rPr>
-          <w:sz w:val="28"/>
-          <w:szCs w:val="28"/>
-        </w:rPr>
-      </w:pPr>
-      <w:r>
-        <w:rPr>
-          <w:sz w:val="28"/>
-          <w:szCs w:val="28"/>
-        </w:rPr>
-        <w:t>Local setup</w:t>
-      </w:r>
-      <w:r>
-        <w:rPr>
-          <w:sz w:val="28"/>
-          <w:szCs w:val="28"/>
-        </w:rPr>
-        <w:t>:</w:t>
+      </w:pPr>
+      <w:r>
+        <w:rPr>
+          <w:sz w:val="28"/>
+          <w:szCs w:val="28"/>
+        </w:rPr>
+        <w:t>Architecture solution:</w:t>
       </w:r>
     </w:p>
     <w:p>
@@ -817,77 +1034,147 @@
           <w:sz w:val="28"/>
           <w:szCs w:val="28"/>
         </w:rPr>
-        <w:t>I’ve</w:t>
-      </w:r>
-      <w:r>
-        <w:rPr>
-          <w:sz w:val="28"/>
-          <w:szCs w:val="28"/>
-        </w:rPr>
-        <w:t xml:space="preserve"> created a git repository where </w:t>
-      </w:r>
-      <w:r>
-        <w:rPr>
-          <w:sz w:val="28"/>
-          <w:szCs w:val="28"/>
-        </w:rPr>
-        <w:t>I’ve</w:t>
-      </w:r>
-      <w:r>
-        <w:rPr>
-          <w:sz w:val="28"/>
-          <w:szCs w:val="28"/>
-        </w:rPr>
-        <w:t xml:space="preserve"> published both the microservice and the library itself</w:t>
-      </w:r>
-      <w:r>
-        <w:rPr>
-          <w:sz w:val="28"/>
-          <w:szCs w:val="28"/>
-        </w:rPr>
-        <w:t>.</w:t>
-      </w:r>
-      <w:r>
-        <w:rPr>
-          <w:sz w:val="28"/>
-          <w:szCs w:val="28"/>
-        </w:rPr>
-        <w:t xml:space="preserve"> To start it locally </w:t>
-      </w:r>
-      <w:r>
-        <w:rPr>
-          <w:sz w:val="28"/>
-          <w:szCs w:val="28"/>
-        </w:rPr>
-        <w:t>you’d</w:t>
-      </w:r>
-      <w:r>
-        <w:rPr>
-          <w:sz w:val="28"/>
-          <w:szCs w:val="28"/>
-        </w:rPr>
-        <w:t xml:space="preserve"> need to go to the library’s root folder and do a </w:t>
-      </w:r>
-      <w:r>
-        <w:rPr>
-          <w:sz w:val="28"/>
-          <w:szCs w:val="28"/>
-        </w:rPr>
-        <w:t>mvn</w:t>
-      </w:r>
-      <w:r>
-        <w:rPr>
-          <w:sz w:val="28"/>
-          <w:szCs w:val="28"/>
-        </w:rPr>
-        <w:t xml:space="preserve"> clean install, that will create the library artifact in your local .m2 folder and you will be able to reference it from the microservice. All you </w:t>
-      </w:r>
-      <w:r>
-        <w:rPr>
-          <w:sz w:val="28"/>
-          <w:szCs w:val="28"/>
-        </w:rPr>
-        <w:t xml:space="preserve">need to do in the microservice is to refresh the dependencies for it to find the artifact locally and inject it in the libraries the spring boot app is using. </w:t>
+        <w:t xml:space="preserve">If the microservice is in a multiple microservice environment, there will </w:t>
+      </w:r>
+      <w:r>
+        <w:rPr>
+          <w:sz w:val="28"/>
+          <w:szCs w:val="28"/>
+        </w:rPr>
+        <w:t>probably be</w:t>
+      </w:r>
+      <w:r>
+        <w:rPr>
+          <w:sz w:val="28"/>
+          <w:szCs w:val="28"/>
+        </w:rPr>
+        <w:t xml:space="preserve"> a need to have </w:t>
+      </w:r>
+      <w:r>
+        <w:rPr>
+          <w:sz w:val="28"/>
+          <w:szCs w:val="28"/>
+        </w:rPr>
+        <w:t>an</w:t>
+      </w:r>
+      <w:r>
+        <w:rPr>
+          <w:sz w:val="28"/>
+          <w:szCs w:val="28"/>
+        </w:rPr>
+        <w:t xml:space="preserve"> API Gateway that is used as a sort of middleware</w:t>
+      </w:r>
+      <w:r>
+        <w:rPr>
+          <w:sz w:val="28"/>
+          <w:szCs w:val="28"/>
+        </w:rPr>
+        <w:t xml:space="preserve"> (single access point of the application)</w:t>
+      </w:r>
+      <w:r>
+        <w:rPr>
+          <w:sz w:val="28"/>
+          <w:szCs w:val="28"/>
+        </w:rPr>
+        <w:t xml:space="preserve">. The logic in the API Gateway is for the </w:t>
+      </w:r>
+      <w:r>
+        <w:rPr>
+          <w:sz w:val="28"/>
+          <w:szCs w:val="28"/>
+        </w:rPr>
+        <w:t>developer's</w:t>
+      </w:r>
+      <w:r>
+        <w:rPr>
+          <w:sz w:val="28"/>
+          <w:szCs w:val="28"/>
+        </w:rPr>
+        <w:t xml:space="preserve"> discretion and </w:t>
+      </w:r>
+      <w:r>
+        <w:rPr>
+          <w:sz w:val="28"/>
+          <w:szCs w:val="28"/>
+        </w:rPr>
+        <w:t xml:space="preserve">usually mechanisms for authentication and authorization are implemented here. </w:t>
+      </w:r>
+      <w:r>
+        <w:rPr>
+          <w:sz w:val="28"/>
+          <w:szCs w:val="28"/>
+        </w:rPr>
+        <w:t xml:space="preserve">Here we can implement the authentication to see if the user </w:t>
+      </w:r>
+      <w:r>
+        <w:rPr>
+          <w:sz w:val="28"/>
+          <w:szCs w:val="28"/>
+        </w:rPr>
+        <w:t>is t</w:t>
+      </w:r>
+      <w:r>
+        <w:rPr>
+          <w:sz w:val="28"/>
+          <w:szCs w:val="28"/>
+        </w:rPr>
+        <w:t xml:space="preserve">rying to use the services of our library </w:t>
+      </w:r>
+      <w:r>
+        <w:rPr>
+          <w:sz w:val="28"/>
+          <w:szCs w:val="28"/>
+        </w:rPr>
+        <w:t xml:space="preserve">and if he/she </w:t>
+      </w:r>
+      <w:r>
+        <w:rPr>
+          <w:sz w:val="28"/>
+          <w:szCs w:val="28"/>
+        </w:rPr>
+        <w:t>is authorized to</w:t>
+      </w:r>
+      <w:r>
+        <w:rPr>
+          <w:sz w:val="28"/>
+          <w:szCs w:val="28"/>
+        </w:rPr>
+        <w:t xml:space="preserve"> do so (whether it being through a JWT or </w:t>
+      </w:r>
+      <w:r>
+        <w:rPr>
+          <w:sz w:val="28"/>
+          <w:szCs w:val="28"/>
+        </w:rPr>
+        <w:t>an</w:t>
+      </w:r>
+      <w:r>
+        <w:rPr>
+          <w:sz w:val="28"/>
+          <w:szCs w:val="28"/>
+        </w:rPr>
+        <w:t xml:space="preserve"> API key + secret combination).</w:t>
+      </w:r>
+      <w:r>
+        <w:rPr>
+          <w:sz w:val="28"/>
+          <w:szCs w:val="28"/>
+        </w:rPr>
+        <w:t xml:space="preserve"> In a happy flow scenario, the API Gateway would then proxy on the request to the adequate microservice (</w:t>
+      </w:r>
+      <w:r>
+        <w:rPr>
+          <w:sz w:val="28"/>
+          <w:szCs w:val="28"/>
+        </w:rPr>
+        <w:t>probably based</w:t>
+      </w:r>
+      <w:r>
+        <w:rPr>
+          <w:sz w:val="28"/>
+          <w:szCs w:val="28"/>
+        </w:rPr>
+        <w:t xml:space="preserve"> on the request URL).</w:t>
       </w:r>
     </w:p>
     <w:p>
@@ -902,6 +1189,34 @@
           <w:szCs w:val="28"/>
         </w:rPr>
       </w:pPr>
+      <w:r>
+        <w:rPr>
+          <w:sz w:val="28"/>
+          <w:szCs w:val="28"/>
+        </w:rPr>
+        <w:t xml:space="preserve">The microservice </w:t>
+      </w:r>
+      <w:r>
+        <w:rPr>
+          <w:sz w:val="28"/>
+          <w:szCs w:val="28"/>
+        </w:rPr>
+        <w:t xml:space="preserve">itself </w:t>
+      </w:r>
+      <w:r>
+        <w:rPr>
+          <w:sz w:val="28"/>
+          <w:szCs w:val="28"/>
+        </w:rPr>
+        <w:t>would expose two REST API endpoints which would enter the words in the map and read the number of occurrences for each word, respectively.</w:t>
+      </w:r>
+      <w:r>
+        <w:rPr>
+          <w:sz w:val="28"/>
+          <w:szCs w:val="28"/>
+        </w:rPr>
+        <w:t xml:space="preserve"> </w:t>
+      </w:r>
     </w:p>
     <w:p>
       <w:pPr>
@@ -920,7 +1235,140 @@
           <w:sz w:val="28"/>
           <w:szCs w:val="28"/>
         </w:rPr>
-        <w:t>Cloud setup:</w:t>
+        <w:t xml:space="preserve">As far as design patterns go, I </w:t>
+      </w:r>
+      <w:r>
+        <w:rPr>
+          <w:sz w:val="28"/>
+          <w:szCs w:val="28"/>
+        </w:rPr>
+        <w:t>didn’t</w:t>
+      </w:r>
+      <w:r>
+        <w:rPr>
+          <w:sz w:val="28"/>
+          <w:szCs w:val="28"/>
+        </w:rPr>
+        <w:t xml:space="preserve"> see much of a need for many of them for such a small library. </w:t>
+      </w:r>
+      <w:r>
+        <w:rPr>
+          <w:sz w:val="28"/>
+          <w:szCs w:val="28"/>
+        </w:rPr>
+        <w:t xml:space="preserve">The only one that </w:t>
+      </w:r>
+      <w:r>
+        <w:rPr>
+          <w:sz w:val="28"/>
+          <w:szCs w:val="28"/>
+        </w:rPr>
+        <w:t>was used</w:t>
+      </w:r>
+      <w:r>
+        <w:rPr>
+          <w:sz w:val="28"/>
+          <w:szCs w:val="28"/>
+        </w:rPr>
+        <w:t xml:space="preserve"> was the singleton pattern which I used in the library to inject the Translator that we assumed was going to be an externally provided service</w:t>
+      </w:r>
+      <w:r>
+        <w:rPr>
+          <w:sz w:val="28"/>
+          <w:szCs w:val="28"/>
+        </w:rPr>
+        <w:t xml:space="preserve"> to translate the words for us</w:t>
+      </w:r>
+      <w:r>
+        <w:rPr>
+          <w:sz w:val="28"/>
+          <w:szCs w:val="28"/>
+        </w:rPr>
+        <w:t>.</w:t>
+      </w:r>
+      <w:r>
+        <w:rPr>
+          <w:sz w:val="28"/>
+          <w:szCs w:val="28"/>
+        </w:rPr>
+        <w:t xml:space="preserve"> </w:t>
+      </w:r>
+      <w:r>
+        <w:rPr>
+          <w:sz w:val="28"/>
+          <w:szCs w:val="28"/>
+        </w:rPr>
+        <w:t>I’ve</w:t>
+      </w:r>
+      <w:r>
+        <w:rPr>
+          <w:sz w:val="28"/>
+          <w:szCs w:val="28"/>
+        </w:rPr>
+        <w:t xml:space="preserve"> also use</w:t>
+      </w:r>
+      <w:r>
+        <w:rPr>
+          <w:sz w:val="28"/>
+          <w:szCs w:val="28"/>
+        </w:rPr>
+        <w:t xml:space="preserve">d </w:t>
+      </w:r>
+      <w:r>
+        <w:rPr>
+          <w:sz w:val="28"/>
+          <w:szCs w:val="28"/>
+        </w:rPr>
+        <w:t xml:space="preserve">the </w:t>
+      </w:r>
+      <w:r>
+        <w:rPr>
+          <w:sz w:val="28"/>
+          <w:szCs w:val="28"/>
+        </w:rPr>
+        <w:t xml:space="preserve">singleton </w:t>
+      </w:r>
+      <w:r>
+        <w:rPr>
+          <w:sz w:val="28"/>
+          <w:szCs w:val="28"/>
+        </w:rPr>
+        <w:t xml:space="preserve">pattern </w:t>
+      </w:r>
+      <w:r>
+        <w:rPr>
+          <w:sz w:val="28"/>
+          <w:szCs w:val="28"/>
+        </w:rPr>
+        <w:t xml:space="preserve">in the microservice by using the </w:t>
+      </w:r>
+      <w:r>
+        <w:rPr>
+          <w:sz w:val="28"/>
+          <w:szCs w:val="28"/>
+        </w:rPr>
+        <w:t>@</w:t>
+      </w:r>
+      <w:r>
+        <w:rPr>
+          <w:sz w:val="28"/>
+          <w:szCs w:val="28"/>
+        </w:rPr>
+        <w:t>Autowired annotation since it then lets the framework inject the singleton</w:t>
+      </w:r>
+      <w:r>
+        <w:rPr>
+          <w:sz w:val="28"/>
+          <w:szCs w:val="28"/>
+        </w:rPr>
+        <w:t xml:space="preserve"> object</w:t>
+      </w:r>
+      <w:r>
+        <w:rPr>
+          <w:sz w:val="28"/>
+          <w:szCs w:val="28"/>
+        </w:rPr>
+        <w:t xml:space="preserve"> for me.</w:t>
       </w:r>
     </w:p>
     <w:p>
@@ -935,125 +1383,6 @@
           <w:szCs w:val="28"/>
         </w:rPr>
       </w:pPr>
-      <w:r>
-        <w:rPr>
-          <w:sz w:val="28"/>
-          <w:szCs w:val="28"/>
-        </w:rPr>
-        <w:t xml:space="preserve">In a cloud like </w:t>
-      </w:r>
-      <w:r>
-        <w:rPr>
-          <w:sz w:val="28"/>
-          <w:szCs w:val="28"/>
-        </w:rPr>
-        <w:t>setup,</w:t>
-      </w:r>
-      <w:r>
-        <w:rPr>
-          <w:sz w:val="28"/>
-          <w:szCs w:val="28"/>
-        </w:rPr>
-        <w:t xml:space="preserve"> </w:t>
-      </w:r>
-      <w:r>
-        <w:rPr>
-          <w:sz w:val="28"/>
-          <w:szCs w:val="28"/>
-        </w:rPr>
-        <w:t>I’d</w:t>
-      </w:r>
-      <w:r>
-        <w:rPr>
-          <w:sz w:val="28"/>
-          <w:szCs w:val="28"/>
-        </w:rPr>
-        <w:t xml:space="preserve"> create repositories for both the microservice and the library since the library is </w:t>
-      </w:r>
-      <w:r>
-        <w:rPr>
-          <w:sz w:val="28"/>
-          <w:szCs w:val="28"/>
-        </w:rPr>
-        <w:t>maintained</w:t>
-      </w:r>
-      <w:r>
-        <w:rPr>
-          <w:sz w:val="28"/>
-          <w:szCs w:val="28"/>
-        </w:rPr>
-        <w:t xml:space="preserve"> by us. </w:t>
-      </w:r>
-      <w:r>
-        <w:rPr>
-          <w:sz w:val="28"/>
-          <w:szCs w:val="28"/>
-        </w:rPr>
-        <w:t>I’d</w:t>
-      </w:r>
-      <w:r>
-        <w:rPr>
-          <w:sz w:val="28"/>
-          <w:szCs w:val="28"/>
-        </w:rPr>
-        <w:t xml:space="preserve"> create an adequate CI/CD pipeline to run tests</w:t>
-      </w:r>
-      <w:r>
-        <w:rPr>
-          <w:sz w:val="28"/>
-          <w:szCs w:val="28"/>
-        </w:rPr>
-        <w:t xml:space="preserve">, create an artifact out of the library and push the artifact onto </w:t>
-      </w:r>
-      <w:r>
-        <w:rPr>
-          <w:sz w:val="28"/>
-          <w:szCs w:val="28"/>
-        </w:rPr>
-        <w:t>a</w:t>
-      </w:r>
-      <w:r>
-        <w:rPr>
-          <w:sz w:val="28"/>
-          <w:szCs w:val="28"/>
-        </w:rPr>
-        <w:t xml:space="preserve"> artifact repository (</w:t>
-      </w:r>
-      <w:r>
-        <w:rPr>
-          <w:sz w:val="28"/>
-          <w:szCs w:val="28"/>
-        </w:rPr>
-        <w:t>I’ve</w:t>
-      </w:r>
-      <w:r>
-        <w:rPr>
-          <w:sz w:val="28"/>
-          <w:szCs w:val="28"/>
-        </w:rPr>
-        <w:t xml:space="preserve"> done something similar in an Azure environment with Azure Artifacts</w:t>
-      </w:r>
-      <w:r>
-        <w:rPr>
-          <w:sz w:val="28"/>
-          <w:szCs w:val="28"/>
-        </w:rPr>
-        <w:t>) .</w:t>
-      </w:r>
-      <w:r>
-        <w:rPr>
-          <w:sz w:val="28"/>
-          <w:szCs w:val="28"/>
-        </w:rPr>
-        <w:t xml:space="preserve"> The code changes to th</w:t>
-      </w:r>
-      <w:r>
-        <w:rPr>
-          <w:sz w:val="28"/>
-          <w:szCs w:val="28"/>
-        </w:rPr>
-        <w:t xml:space="preserve">e library would inflict a semantical version change and a manual change of version on the dependent microservice would need to be done. </w:t>
-      </w:r>
     </w:p>
     <w:p>
       <w:pPr>
@@ -1072,35 +1401,35 @@
           <w:sz w:val="28"/>
           <w:szCs w:val="28"/>
         </w:rPr>
-        <w:t>The microservice itself would need to know where the artifact is stored (it can be on the maven central repo or our own artifact repo like Azure Artifacts</w:t>
-      </w:r>
-      <w:r>
-        <w:rPr>
-          <w:sz w:val="28"/>
-          <w:szCs w:val="28"/>
-        </w:rPr>
-        <w:t xml:space="preserve"> through the &lt;repositories&gt; section of pom.xml</w:t>
-      </w:r>
-      <w:r>
-        <w:rPr>
-          <w:sz w:val="28"/>
-          <w:szCs w:val="28"/>
-        </w:rPr>
-        <w:t xml:space="preserve">) </w:t>
-      </w:r>
-      <w:r>
-        <w:rPr>
-          <w:sz w:val="28"/>
-          <w:szCs w:val="28"/>
-        </w:rPr>
-        <w:t xml:space="preserve">and </w:t>
-      </w:r>
-      <w:r>
-        <w:rPr>
-          <w:sz w:val="28"/>
-          <w:szCs w:val="28"/>
-        </w:rPr>
-        <w:t>it should use the version annotated in the &lt;dependencies&gt; section of the pom.xml file.</w:t>
+        <w:t xml:space="preserve">As far as resiliency of the microservice goes it depends on the number of users and the time the data will be stored in the map in memory. A solution to this </w:t>
+      </w:r>
+      <w:r>
+        <w:rPr>
+          <w:sz w:val="28"/>
+          <w:szCs w:val="28"/>
+        </w:rPr>
+        <w:t>is</w:t>
+      </w:r>
+      <w:r>
+        <w:rPr>
+          <w:sz w:val="28"/>
+          <w:szCs w:val="28"/>
+        </w:rPr>
+        <w:t xml:space="preserve"> as I </w:t>
+      </w:r>
+      <w:r>
+        <w:rPr>
+          <w:sz w:val="28"/>
+          <w:szCs w:val="28"/>
+        </w:rPr>
+        <w:t>mentioned,</w:t>
+      </w:r>
+      <w:r>
+        <w:rPr>
+          <w:sz w:val="28"/>
+          <w:szCs w:val="28"/>
+        </w:rPr>
+        <w:t xml:space="preserve"> persisting the data to a database or any other form of persistence to then flush the contents of the map in memory and re-use it again.</w:t>
       </w:r>
     </w:p>
     <w:p>
@@ -1123,157 +1452,18 @@
         <w:spacing w:before="0" w:beforeAutospacing="off" w:after="160" w:afterAutospacing="off" w:line="259" w:lineRule="auto"/>
         <w:ind w:left="0" w:right="0"/>
         <w:jc w:val="left"/>
-      </w:pPr>
-      <w:r>
-        <w:rPr>
-          <w:sz w:val="28"/>
-          <w:szCs w:val="28"/>
-        </w:rPr>
-        <w:t>Architecture solution:</w:t>
-      </w:r>
-    </w:p>
-    <w:p>
-      <w:pPr>
-        <w:pStyle w:val="Normal"/>
-        <w:bidi w:val="0"/>
-        <w:spacing w:before="0" w:beforeAutospacing="off" w:after="160" w:afterAutospacing="off" w:line="259" w:lineRule="auto"/>
-        <w:ind w:left="0" w:right="0"/>
-        <w:jc w:val="left"/>
-        <w:rPr>
-          <w:sz w:val="28"/>
-          <w:szCs w:val="28"/>
-        </w:rPr>
-      </w:pPr>
-    </w:p>
-    <w:p>
-      <w:pPr>
-        <w:pStyle w:val="Normal"/>
-        <w:bidi w:val="0"/>
-        <w:spacing w:before="0" w:beforeAutospacing="off" w:after="160" w:afterAutospacing="off" w:line="259" w:lineRule="auto"/>
-        <w:ind w:left="0" w:right="0"/>
-        <w:jc w:val="left"/>
-        <w:rPr>
-          <w:sz w:val="28"/>
-          <w:szCs w:val="28"/>
-        </w:rPr>
-      </w:pPr>
-      <w:r>
-        <w:rPr>
-          <w:sz w:val="28"/>
-          <w:szCs w:val="28"/>
-        </w:rPr>
-        <w:t xml:space="preserve">If the microservice is in a multiple microservice environment, there will </w:t>
-      </w:r>
-      <w:r>
-        <w:rPr>
-          <w:sz w:val="28"/>
-          <w:szCs w:val="28"/>
-        </w:rPr>
-        <w:t>probably be</w:t>
-      </w:r>
-      <w:r>
-        <w:rPr>
-          <w:sz w:val="28"/>
-          <w:szCs w:val="28"/>
-        </w:rPr>
-        <w:t xml:space="preserve"> a need to have </w:t>
-      </w:r>
-      <w:r>
-        <w:rPr>
-          <w:sz w:val="28"/>
-          <w:szCs w:val="28"/>
-        </w:rPr>
-        <w:t>a</w:t>
-      </w:r>
-      <w:r>
-        <w:rPr>
-          <w:sz w:val="28"/>
-          <w:szCs w:val="28"/>
-        </w:rPr>
-        <w:t xml:space="preserve"> API Gateway that is used as a sort of middleware. The logic in the API Gateway is for the </w:t>
-      </w:r>
-      <w:r>
-        <w:rPr>
-          <w:sz w:val="28"/>
-          <w:szCs w:val="28"/>
-        </w:rPr>
-        <w:t>developers</w:t>
-      </w:r>
-      <w:r>
-        <w:rPr>
-          <w:sz w:val="28"/>
-          <w:szCs w:val="28"/>
-        </w:rPr>
-        <w:t xml:space="preserve"> discretion and </w:t>
-      </w:r>
-      <w:r>
-        <w:rPr>
-          <w:sz w:val="28"/>
-          <w:szCs w:val="28"/>
-        </w:rPr>
-        <w:t xml:space="preserve">usually mechanisms for authentication and authorization are implemented here. </w:t>
-      </w:r>
-      <w:r>
-        <w:rPr>
-          <w:sz w:val="28"/>
-          <w:szCs w:val="28"/>
-        </w:rPr>
-        <w:t xml:space="preserve">Here we can implement the authentication to see if the user trying to use the services of our library </w:t>
-      </w:r>
-      <w:r>
-        <w:rPr>
-          <w:sz w:val="28"/>
-          <w:szCs w:val="28"/>
-        </w:rPr>
-        <w:t>is authorized to</w:t>
-      </w:r>
-      <w:r>
-        <w:rPr>
-          <w:sz w:val="28"/>
-          <w:szCs w:val="28"/>
-        </w:rPr>
-        <w:t xml:space="preserve"> do so (whether it being through a JWT or </w:t>
-      </w:r>
-      <w:r>
-        <w:rPr>
-          <w:sz w:val="28"/>
-          <w:szCs w:val="28"/>
-        </w:rPr>
-        <w:t>an</w:t>
-      </w:r>
-      <w:r>
-        <w:rPr>
-          <w:sz w:val="28"/>
-          <w:szCs w:val="28"/>
-        </w:rPr>
-        <w:t xml:space="preserve"> API key + secret combination).</w:t>
-      </w:r>
-    </w:p>
-    <w:p>
-      <w:pPr>
-        <w:pStyle w:val="Normal"/>
-        <w:bidi w:val="0"/>
-        <w:spacing w:before="0" w:beforeAutospacing="off" w:after="160" w:afterAutospacing="off" w:line="259" w:lineRule="auto"/>
-        <w:ind w:left="0" w:right="0"/>
-        <w:jc w:val="left"/>
-        <w:rPr>
-          <w:sz w:val="28"/>
-          <w:szCs w:val="28"/>
-        </w:rPr>
-      </w:pPr>
-    </w:p>
-    <w:p>
-      <w:pPr>
-        <w:pStyle w:val="Normal"/>
-        <w:bidi w:val="0"/>
-        <w:spacing w:before="0" w:beforeAutospacing="off" w:after="160" w:afterAutospacing="off" w:line="259" w:lineRule="auto"/>
-        <w:ind w:left="0" w:right="0"/>
-        <w:jc w:val="left"/>
-        <w:rPr>
-          <w:sz w:val="28"/>
-          <w:szCs w:val="28"/>
-        </w:rPr>
-      </w:pPr>
+        <w:rPr>
+          <w:sz w:val="28"/>
+          <w:szCs w:val="28"/>
+        </w:rPr>
+      </w:pPr>
+      <w:r>
+        <w:rPr>
+          <w:sz w:val="28"/>
+          <w:szCs w:val="28"/>
+        </w:rPr>
+        <w:t>**</w:t>
+      </w:r>
       <w:r>
         <w:rPr>
           <w:sz w:val="28"/>
@@ -1335,63 +1525,7 @@
           <w:sz w:val="28"/>
           <w:szCs w:val="28"/>
         </w:rPr>
-        <w:t xml:space="preserve"> otherwise, every microservice has its own central concurrent map. If we instantiate the microservice m</w:t>
-      </w:r>
-      <w:r>
-        <w:rPr>
-          <w:sz w:val="28"/>
-          <w:szCs w:val="28"/>
-        </w:rPr>
-        <w:t xml:space="preserve">ultiple </w:t>
-      </w:r>
-      <w:r>
-        <w:rPr>
-          <w:sz w:val="28"/>
-          <w:szCs w:val="28"/>
-        </w:rPr>
-        <w:t xml:space="preserve">times to assure </w:t>
-      </w:r>
-      <w:r>
-        <w:rPr>
-          <w:sz w:val="28"/>
-          <w:szCs w:val="28"/>
-        </w:rPr>
-        <w:t>availability,</w:t>
-      </w:r>
-      <w:r>
-        <w:rPr>
-          <w:sz w:val="28"/>
-          <w:szCs w:val="28"/>
-        </w:rPr>
-        <w:t xml:space="preserve"> </w:t>
-      </w:r>
-      <w:r>
-        <w:rPr>
-          <w:sz w:val="28"/>
-          <w:szCs w:val="28"/>
-        </w:rPr>
-        <w:t xml:space="preserve">then </w:t>
-      </w:r>
-      <w:r>
-        <w:rPr>
-          <w:sz w:val="28"/>
-          <w:szCs w:val="28"/>
-        </w:rPr>
-        <w:t xml:space="preserve">each microservice will have </w:t>
-      </w:r>
-      <w:r>
-        <w:rPr>
-          <w:sz w:val="28"/>
-          <w:szCs w:val="28"/>
-        </w:rPr>
-        <w:t>it’s</w:t>
-      </w:r>
-      <w:r>
-        <w:rPr>
-          <w:sz w:val="28"/>
-          <w:szCs w:val="28"/>
-        </w:rPr>
-        <w:t xml:space="preserve"> own map which will then </w:t>
+        <w:t xml:space="preserve"> otherwise, every microservice has its own central concurrent map. If we instantiate the microservice multiple times to assure availability, then each microservice will have its own map which will then </w:t>
       </w:r>
       <w:r>
         <w:rPr>
@@ -1405,21 +1539,22 @@
           <w:sz w:val="28"/>
           <w:szCs w:val="28"/>
         </w:rPr>
-        <w:t xml:space="preserve"> non-consistent results to the user since the user could be entering words for one microservice through the first request, and reading the map from another microservice he didn’t enter words for. </w:t>
-      </w:r>
-    </w:p>
-    <w:p>
-      <w:pPr>
-        <w:pStyle w:val="Normal"/>
-        <w:bidi w:val="0"/>
-        <w:spacing w:before="0" w:beforeAutospacing="off" w:after="160" w:afterAutospacing="off" w:line="259" w:lineRule="auto"/>
-        <w:ind w:left="0" w:right="0"/>
-        <w:jc w:val="left"/>
-        <w:rPr>
-          <w:sz w:val="28"/>
-          <w:szCs w:val="28"/>
-        </w:rPr>
-      </w:pPr>
+        <w:t xml:space="preserve"> non-consistent results to the user since the user could be entering words for a map in one microservice instance through the first request, and reading the map from another microservice instance he </w:t>
+      </w:r>
+      <w:r>
+        <w:rPr>
+          <w:sz w:val="28"/>
+          <w:szCs w:val="28"/>
+        </w:rPr>
+        <w:t>didn’t</w:t>
+      </w:r>
+      <w:r>
+        <w:rPr>
+          <w:sz w:val="28"/>
+          <w:szCs w:val="28"/>
+        </w:rPr>
+        <w:t xml:space="preserve"> enter words for.</w:t>
+      </w:r>
     </w:p>
     <w:sectPr>
       <w:pgSz w:w="12240" w:h="15840" w:orient="portrait"/>

</xml_diff>